<commit_message>
Tasks 02 - 03 solved
</commit_message>
<xml_diff>
--- a/SoftUni/CSSTransformationsSASSJekyllHW/TASKS.docx
+++ b/SoftUni/CSSTransformationsSASSJekyllHW/TASKS.docx
@@ -279,6 +279,8 @@
           <w:lang w:val="en-US"/>
         </w:rPr>
       </w:pPr>
+      <w:bookmarkStart w:id="0" w:name="_GoBack"/>
+      <w:bookmarkEnd w:id="0"/>
       <w:r>
         <w:rPr>
           <w:noProof/>
@@ -525,8 +527,6 @@
           <w:lang w:val="en-US"/>
         </w:rPr>
       </w:pPr>
-      <w:bookmarkStart w:id="0" w:name="_GoBack"/>
-      <w:bookmarkEnd w:id="0"/>
       <w:r>
         <w:rPr>
           <w:lang w:val="en-US"/>
@@ -864,21 +864,7 @@
             <w:rStyle w:val="Hyperlink"/>
             <w:lang w:val="en-US"/>
           </w:rPr>
-          <w:t>https://github.com/juthilo/ru</w:t>
-        </w:r>
-        <w:r>
-          <w:rPr>
-            <w:rStyle w:val="Hyperlink"/>
-            <w:lang w:val="en-US"/>
-          </w:rPr>
-          <w:t>n</w:t>
-        </w:r>
-        <w:r>
-          <w:rPr>
-            <w:rStyle w:val="Hyperlink"/>
-            <w:lang w:val="en-US"/>
-          </w:rPr>
-          <w:t>-jekyll-on-windows/</w:t>
+          <w:t>https://github.com/juthilo/run-jekyll-on-windows/</w:t>
         </w:r>
       </w:hyperlink>
       <w:r>
@@ -917,13 +903,7 @@
         <w:rPr>
           <w:lang w:val="en-US"/>
         </w:rPr>
-        <w:t xml:space="preserve">to save some pain. </w:t>
-      </w:r>
-      <w:r>
-        <w:rPr>
-          <w:lang w:val="en-US"/>
-        </w:rPr>
-        <w:t xml:space="preserve">If you use Pigments, not that </w:t>
+        <w:t xml:space="preserve">to save some pain. If you use Pigments, not that </w:t>
       </w:r>
       <w:r>
         <w:rPr>
@@ -1129,31 +1109,7 @@
         <w:rPr>
           <w:lang w:val="en-US"/>
         </w:rPr>
-        <w:t xml:space="preserve"> Rotate </w:t>
-      </w:r>
-      <w:r>
-        <w:rPr>
-          <w:lang w:val="en-US"/>
-        </w:rPr>
-        <w:t>the arrows with CSS rot</w:t>
-      </w:r>
-      <w:r>
-        <w:rPr>
-          <w:lang w:val="en-US"/>
-        </w:rPr>
-        <w:t>a</w:t>
-      </w:r>
-      <w:r>
-        <w:rPr>
-          <w:lang w:val="en-US"/>
-        </w:rPr>
-        <w:t>tion</w:t>
-      </w:r>
-      <w:r>
-        <w:rPr>
-          <w:lang w:val="en-US"/>
-        </w:rPr>
-        <w:t>.</w:t>
+        <w:t xml:space="preserve"> Rotate the arrows with CSS rotation.</w:t>
       </w:r>
       <w:r>
         <w:rPr>
@@ -2458,7 +2414,7 @@
                           <wp:extent cx="200025" cy="200025"/>
                           <wp:effectExtent l="0" t="0" r="9525" b="9525"/>
                           <wp:docPr id="73" name="Picture 73" title="Software University Foundation">
-                            <a:hlinkClick xmlns:a="http://schemas.openxmlformats.org/drawingml/2006/main" r:id="rId22"/>
+                            <a:hlinkClick xmlns:a="http://schemas.openxmlformats.org/drawingml/2006/main" r:id="rId1"/>
                           </wp:docPr>
                           <wp:cNvGraphicFramePr/>
                           <a:graphic xmlns:a="http://schemas.openxmlformats.org/drawingml/2006/main">
@@ -2466,7 +2422,7 @@
                               <pic:pic xmlns:pic="http://schemas.openxmlformats.org/drawingml/2006/picture">
                                 <pic:nvPicPr>
                                   <pic:cNvPr id="94" name="Picture 4" title="Software University Foundation">
-                                    <a:hlinkClick r:id="rId22"/>
+                                    <a:hlinkClick r:id="rId1"/>
                                   </pic:cNvPr>
                                   <pic:cNvPicPr/>
                                 </pic:nvPicPr>
@@ -2992,7 +2948,7 @@
         </mc:Choice>
         <mc:Fallback>
           <w:pict>
-            <v:line w14:anchorId="0168A881" id="Straight Connector 1" o:spid="_x0000_s1026" style="position:absolute;flip:y;z-index:251661312;visibility:visible;mso-wrap-style:square;mso-width-percent:0;mso-height-percent:0;mso-wrap-distance-left:9pt;mso-wrap-distance-top:0;mso-wrap-distance-right:9pt;mso-wrap-distance-bottom:0;mso-position-horizontal:absolute;mso-position-horizontal-relative:text;mso-position-vertical:absolute;mso-position-vertical-relative:text;mso-width-percent:0;mso-height-percent:0;mso-width-relative:margin;mso-height-relative:margin" from="-.35pt,11.2pt" to="520.45pt,11.2pt" o:gfxdata="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" strokecolor="#f37123" strokeweight="1pt">
+            <v:line w14:anchorId="1AFA41C8" id="Straight Connector 1" o:spid="_x0000_s1026" style="position:absolute;flip:y;z-index:251661312;visibility:visible;mso-wrap-style:square;mso-width-percent:0;mso-height-percent:0;mso-wrap-distance-left:9pt;mso-wrap-distance-top:0;mso-wrap-distance-right:9pt;mso-wrap-distance-bottom:0;mso-position-horizontal:absolute;mso-position-horizontal-relative:text;mso-position-vertical:absolute;mso-position-vertical-relative:text;mso-width-percent:0;mso-height-percent:0;mso-width-relative:margin;mso-height-relative:margin" from="-.35pt,11.2pt" to="520.45pt,11.2pt" o:gfxdata="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" strokecolor="#f37123" strokeweight="1pt">
               <v:stroke endcap="round"/>
             </v:line>
           </w:pict>
@@ -3062,7 +3018,7 @@
                                 <wp:extent cx="1360800" cy="439200"/>
                                 <wp:effectExtent l="0" t="0" r="0" b="0"/>
                                 <wp:docPr id="71" name="Picture 71" title="Software University Foundation - logo">
-                                  <a:hlinkClick xmlns:a="http://schemas.openxmlformats.org/drawingml/2006/main" r:id="rId1"/>
+                                  <a:hlinkClick xmlns:a="http://schemas.openxmlformats.org/drawingml/2006/main" r:id="rId22"/>
                                 </wp:docPr>
                                 <wp:cNvGraphicFramePr>
                                   <a:graphicFrameLocks xmlns:a="http://schemas.openxmlformats.org/drawingml/2006/main"/>
@@ -5947,7 +5903,7 @@
 </file>
 
 <file path=customXml/itemProps1.xml><?xml version="1.0" encoding="utf-8"?>
-<ds:datastoreItem xmlns:ds="http://schemas.openxmlformats.org/officeDocument/2006/customXml" ds:itemID="{2CE03BE9-B0E2-41E7-9892-7B7602A54BC2}">
+<ds:datastoreItem xmlns:ds="http://schemas.openxmlformats.org/officeDocument/2006/customXml" ds:itemID="{A83B524F-721A-42E6-ACB2-33A5DCDD2381}">
   <ds:schemaRefs>
     <ds:schemaRef ds:uri="http://schemas.openxmlformats.org/officeDocument/2006/bibliography"/>
   </ds:schemaRefs>

</xml_diff>